<commit_message>
Paper initial draft completed...
</commit_message>
<xml_diff>
--- a/Data-Governance-Laws-Ethics/Week3/Paper.docx
+++ b/Data-Governance-Laws-Ethics/Week3/Paper.docx
@@ -9,8 +9,8 @@
         </w:rPr>
         <w:drawing>
           <wp:inline distT="0" distB="0" distL="0" distR="0" wp14:anchorId="73308F0E" wp14:editId="28ECFF54">
-            <wp:extent cx="5486400" cy="3086735"/>
-            <wp:effectExtent l="0" t="0" r="0" b="0"/>
+            <wp:extent cx="6456535" cy="3632548"/>
+            <wp:effectExtent l="0" t="0" r="1905" b="6350"/>
             <wp:docPr id="1" name="Picture 1" descr="Data Security | Udemy"/>
             <wp:cNvGraphicFramePr>
               <a:graphicFrameLocks xmlns:a="http://schemas.openxmlformats.org/drawingml/2006/main" noChangeAspect="1"/>
@@ -40,7 +40,7 @@
                   <pic:spPr bwMode="auto">
                     <a:xfrm>
                       <a:off x="0" y="0"/>
-                      <a:ext cx="5486400" cy="3086735"/>
+                      <a:ext cx="6465053" cy="3637340"/>
                     </a:xfrm>
                     <a:prstGeom prst="rect">
                       <a:avLst/>
@@ -62,52 +62,41 @@
         <w:pStyle w:val="Title"/>
       </w:pPr>
       <w:r>
+        <w:rPr>
+          <w:sz w:val="72"/>
+        </w:rPr>
         <w:t>Data Security v/s Data Usage</w:t>
       </w:r>
     </w:p>
     <w:p>
       <w:pPr>
         <w:jc w:val="center"/>
-      </w:pPr>
-      <w:r>
         <w:rPr>
           <w:color w:val="44546A" w:themeColor="text2"/>
+          <w:sz w:val="36"/>
+        </w:rPr>
+      </w:pPr>
+      <w:r>
+        <w:rPr>
+          <w:color w:val="44546A" w:themeColor="text2"/>
+          <w:sz w:val="40"/>
+        </w:rPr>
+        <w:t>Course: Data Governance, Laws and Ethics</w:t>
+      </w:r>
+    </w:p>
+    <w:p>
+      <w:pPr>
+        <w:jc w:val="center"/>
+        <w:rPr>
           <w:sz w:val="28"/>
         </w:rPr>
-        <w:t xml:space="preserve">Amol Gote | </w:t>
-      </w:r>
-      <w:sdt>
-        <w:sdtPr>
-          <w:rPr>
-            <w:color w:val="44546A" w:themeColor="text2"/>
-            <w:sz w:val="28"/>
-          </w:rPr>
-          <w:alias w:val="Course Title:"/>
-          <w:tag w:val="Course Title:"/>
-          <w:id w:val="-1824112714"/>
-          <w:placeholder>
-            <w:docPart w:val="E41C3DEDEF454D2B917A09D23A7EA47A"/>
-          </w:placeholder>
-          <w:temporary/>
-          <w:showingPlcHdr/>
-          <w15:appearance w15:val="hidden"/>
-        </w:sdtPr>
-        <w:sdtContent>
-          <w:r>
-            <w:rPr>
-              <w:color w:val="44546A" w:themeColor="text2"/>
-              <w:sz w:val="28"/>
-            </w:rPr>
-            <w:t>Course Title</w:t>
-          </w:r>
-        </w:sdtContent>
-      </w:sdt>
+      </w:pPr>
       <w:r>
         <w:rPr>
           <w:color w:val="44546A" w:themeColor="text2"/>
-          <w:sz w:val="28"/>
-        </w:rPr>
-        <w:t xml:space="preserve"> | 04/04/2020</w:t>
+          <w:sz w:val="36"/>
+        </w:rPr>
+        <w:t>Amol Gote | 04/04/2020</w:t>
       </w:r>
     </w:p>
     <w:p>
@@ -527,14 +516,7 @@
           <w:i/>
         </w:rPr>
         <w:lastRenderedPageBreak/>
-        <w:t>discovers a link to one document can view it—and can discover any of the other documents hosted on the site by simply modifying the link</w:t>
-      </w:r>
-      <w:r>
-        <w:rPr>
-          <w:bCs/>
-          <w:i/>
-        </w:rPr>
-        <w:t xml:space="preserve"> by incrementing the number.” (Forbes May 2019)</w:t>
+        <w:t>discovers a link to one document can view it—and can discover any of the other documents hosted on the site by simply modifying the link by incrementing the number.” (Forbes May 2019)</w:t>
       </w:r>
       <w:r>
         <w:rPr>
@@ -633,22 +615,180 @@
         <w:rPr>
           <w:bCs/>
         </w:rPr>
-        <w:t xml:space="preserve">It talks about protecting sensitive data through </w:t>
-      </w:r>
-      <w:r>
-        <w:rPr>
-          <w:bCs/>
-        </w:rPr>
-        <w:t>access management</w:t>
-      </w:r>
-      <w:r>
-        <w:rPr>
-          <w:bCs/>
-        </w:rPr>
-        <w:t xml:space="preserve"> and enforces regulatory and compliance requirements which could have helped in discovering the security lapse. </w:t>
-      </w:r>
-      <w:bookmarkStart w:id="0" w:name="_GoBack"/>
-      <w:bookmarkEnd w:id="0"/>
+        <w:t xml:space="preserve">It talks about protecting sensitive data through access management and enforces regulatory and compliance requirements which could have helped in discovering the security lapse. </w:t>
+      </w:r>
+    </w:p>
+    <w:p>
+      <w:pPr>
+        <w:rPr>
+          <w:bCs/>
+        </w:rPr>
+      </w:pPr>
+      <w:r>
+        <w:rPr>
+          <w:bCs/>
+        </w:rPr>
+        <w:t>Another example that needs to be cited over here is Amazon. Amazon has over 750,000 employees, it is largest online retailer in world and is considered one of the big four tech</w:t>
+      </w:r>
+      <w:r>
+        <w:rPr>
+          <w:bCs/>
+        </w:rPr>
+        <w:t>nology</w:t>
+      </w:r>
+      <w:r>
+        <w:rPr>
+          <w:bCs/>
+        </w:rPr>
+        <w:t xml:space="preserve"> companies along with Apple, Microsoft and Google. </w:t>
+      </w:r>
+      <w:r>
+        <w:rPr>
+          <w:bCs/>
+        </w:rPr>
+        <w:t xml:space="preserve">There are no notable data breaches that have happened with Amazon barring the news around 2018 which has not been substantiated. </w:t>
+      </w:r>
+      <w:r>
+        <w:rPr>
+          <w:bCs/>
+        </w:rPr>
+        <w:t xml:space="preserve">Amazon provides recommendations in a personalized manner to its customer through various mechanisms like frequently bought together, recommendations for you based on you shopping history, recently viewed items, </w:t>
+      </w:r>
+      <w:r>
+        <w:rPr>
+          <w:bCs/>
+        </w:rPr>
+        <w:t xml:space="preserve">best-selling etc. To come up with so many recommendations there is lot of number crunching, data analysis of existing customer data, purchase history, products liked, viewed items and various other parameters. There would be multiple teams which build these features for their e-commerce platform, these teams need o access to that data for analysis which has amazon been able to provision with sound data governance practices. </w:t>
+      </w:r>
+      <w:r>
+        <w:rPr>
+          <w:bCs/>
+        </w:rPr>
+        <w:t xml:space="preserve">The same set of consumer data is required across various other business units at Amazon which would be shipping, billing, customer service. With scale with which Amazon operates and never had any data breach maintaining excellent compliance record is commendable. This is an excellent of how overall profitability can be increased by using customer data and also keeping </w:t>
+      </w:r>
+      <w:r>
+        <w:rPr>
+          <w:bCs/>
+        </w:rPr>
+        <w:t>it</w:t>
+      </w:r>
+      <w:r>
+        <w:rPr>
+          <w:bCs/>
+        </w:rPr>
+        <w:t xml:space="preserve"> secure.</w:t>
+      </w:r>
+      <w:r>
+        <w:rPr>
+          <w:bCs/>
+        </w:rPr>
+        <w:t xml:space="preserve"> Amazon has been able to proliferate it data governance practice to other business unit like its cloud business, where its customer can leverage data governance framework.  </w:t>
+      </w:r>
+    </w:p>
+    <w:p>
+      <w:pPr>
+        <w:rPr>
+          <w:bCs/>
+        </w:rPr>
+      </w:pPr>
+      <w:r>
+        <w:rPr>
+          <w:bCs/>
+        </w:rPr>
+        <w:t xml:space="preserve">Apple is another shining star in this space, Apple essentially has lot more personal data, be it photos or documents on iCloud, credit card information, all the health related data which it collects from its wearable technology devices. There is plethora of data which Apple collects from its consumer, but so far there has never been any data leaks with an exception of celeb-gate. Consumer privacy in Apple’s DNA and Apple pay is just a prime example. </w:t>
+      </w:r>
+      <w:r>
+        <w:rPr>
+          <w:bCs/>
+        </w:rPr>
+        <w:t xml:space="preserve">When you add a credit card to Apple Pay, information that you enter on your device is encrypted and sent to Apple servers to be passed to payment provider. After your card is approved, your bank creates a device-specific Device Account Number, encrypts it, and sends it along with other data (such as the key used to generate dynamic security codes that are unique to each transaction) to Apple. The Device Account Number can’t be decrypted by Apple but is stored in the Secure Element—an industry-standard, certified chip designed to store your payment information safely. Apple doesn’t store or have access to the original card numbers of credit, debit, or prepaid cards that you add to Apple Pay. Apple Pay stores only a portion of your actual card numbers and a portion of your Device Account Numbers, along with a card description. It doesn’t store or have access to the original card numbers of credit, debit, or prepaid cards that you add to Apple Pay. Apple Pay stores only a portion of your actual card numbers and a portion of your Device Account Numbers, along with a card description. This form of data governance makes payment processes more secure because the user’s financial information is not available to the Apple, Merchant at any point. Apart from this apple collect </w:t>
+      </w:r>
+      <w:r>
+        <w:rPr>
+          <w:bCs/>
+        </w:rPr>
+        <w:lastRenderedPageBreak/>
+        <w:t xml:space="preserve">lot of data related to its own applications with which it can discover how people are using apps and alter future designs. Same application related data concept it can be applied to the devices it manufactures like iPhone, watch, MacBook’s etc. Apple watch is another example how it safeguards </w:t>
+      </w:r>
+      <w:r>
+        <w:rPr>
+          <w:bCs/>
+        </w:rPr>
+        <w:t xml:space="preserve">customer data and uses it to its </w:t>
+      </w:r>
+      <w:r>
+        <w:rPr>
+          <w:bCs/>
+        </w:rPr>
+        <w:t xml:space="preserve">own benefit and it provides data to researchers through a research app, it offers researchers the ability to conduct large-scale health studies in a way that hasn’t been possible. Approach of sharing personal health data is in user's control, data is encrypted, is not sold and that research studies have to inform users how their data will support the research. Participants also can withdraw at any time.  </w:t>
+      </w:r>
+      <w:r>
+        <w:rPr>
+          <w:bCs/>
+        </w:rPr>
+        <w:t>“</w:t>
+      </w:r>
+      <w:r>
+        <w:rPr>
+          <w:bCs/>
+          <w:i/>
+        </w:rPr>
+        <w:t xml:space="preserve">Privacy is a fundamental human right. </w:t>
+      </w:r>
+      <w:r>
+        <w:rPr>
+          <w:bCs/>
+          <w:i/>
+        </w:rPr>
+        <w:t>I</w:t>
+      </w:r>
+      <w:r>
+        <w:rPr>
+          <w:bCs/>
+          <w:i/>
+        </w:rPr>
+        <w:t>t</w:t>
+      </w:r>
+      <w:r>
+        <w:rPr>
+          <w:bCs/>
+          <w:i/>
+        </w:rPr>
+        <w:t>’</w:t>
+      </w:r>
+      <w:r>
+        <w:rPr>
+          <w:bCs/>
+          <w:i/>
+        </w:rPr>
+        <w:t>s also one of core values. Your devices are important to so many parts of your life. What you share from those experiences, and who you share it with, should be up to you. We design Apple products to protect your privacy and give you control over your information. It’s not always easy. But that’s the kind of innovation we believe in.</w:t>
+      </w:r>
+      <w:r>
+        <w:rPr>
+          <w:bCs/>
+        </w:rPr>
+        <w:t xml:space="preserve">” </w:t>
+      </w:r>
+      <w:r>
+        <w:rPr>
+          <w:bCs/>
+          <w:i/>
+        </w:rPr>
+        <w:t>(Apple Privacy Statement)</w:t>
+      </w:r>
+      <w:r>
+        <w:rPr>
+          <w:bCs/>
+          <w:i/>
+        </w:rPr>
+        <w:t xml:space="preserve">. </w:t>
+      </w:r>
+      <w:r>
+        <w:rPr>
+          <w:bCs/>
+        </w:rPr>
+        <w:t xml:space="preserve">In summary Apple has achieved perfect agreement between data usage and data security and no reason because of that it is in the top 5 most valuable companies in the world.   </w:t>
+      </w:r>
     </w:p>
     <w:p>
       <w:pPr>
@@ -659,26 +799,65 @@
       </w:pPr>
       <w:r>
         <w:rPr>
-          <w:bCs/>
-        </w:rPr>
+          <w:rFonts w:eastAsia="Times New Roman"/>
+          <w:bCs/>
+        </w:rPr>
+        <w:t xml:space="preserve">Finally to summarize based on the above examples mentioned above, organizations can collect data, draw insights for its own good and in doing so ensure that data is secure and protected. There are exceptions which cause data breach, but most often than not these organizations take corrective actions. Finding the perfect balance is difficult and challenging, but data governance framework in place </w:t>
+      </w:r>
+      <w:r>
+        <w:rPr>
+          <w:rFonts w:eastAsia="Times New Roman"/>
+          <w:bCs/>
+        </w:rPr>
+        <w:t xml:space="preserve">this could be easy to achieve with right set of technology tools, processes and most importantly right personnel. </w:t>
+      </w:r>
+    </w:p>
+    <w:p>
+      <w:pPr>
+        <w:rPr>
+          <w:rFonts w:ascii="Times New Roman" w:eastAsia="Times New Roman" w:hAnsi="Times New Roman" w:cs="Times New Roman"/>
+          <w:sz w:val="24"/>
+          <w:szCs w:val="24"/>
+        </w:rPr>
+      </w:pPr>
+      <w:r>
         <w:br w:type="page"/>
       </w:r>
     </w:p>
     <w:p>
       <w:pPr>
-        <w:pStyle w:val="NormalWeb"/>
-        <w:spacing w:before="0" w:beforeAutospacing="0" w:after="0" w:afterAutospacing="0"/>
-      </w:pPr>
-    </w:p>
-    <w:p>
-      <w:r>
-        <w:t xml:space="preserve"> </w:t>
-      </w:r>
-      <w:r>
+        <w:pStyle w:val="Heading1"/>
+      </w:pPr>
+      <w:r>
+        <w:lastRenderedPageBreak/>
         <w:t>Bibliography</w:t>
       </w:r>
     </w:p>
     <w:p>
+      <w:pPr>
+        <w:pStyle w:val="ListParagraph"/>
+        <w:numPr>
+          <w:ilvl w:val="0"/>
+          <w:numId w:val="3"/>
+        </w:numPr>
+        <w:spacing w:line="240" w:lineRule="auto"/>
+      </w:pPr>
+      <w:r>
+        <w:t xml:space="preserve">Data is new Oil </w:t>
+      </w:r>
+    </w:p>
+    <w:p>
+      <w:pPr>
+        <w:pStyle w:val="ListParagraph"/>
+        <w:numPr>
+          <w:ilvl w:val="1"/>
+          <w:numId w:val="3"/>
+        </w:numPr>
+        <w:spacing w:line="240" w:lineRule="auto"/>
+        <w:rPr>
+          <w:rStyle w:val="Hyperlink"/>
+        </w:rPr>
+      </w:pPr>
       <w:hyperlink r:id="rId6" w:history="1">
         <w:r>
           <w:rPr>
@@ -689,16 +868,66 @@
       </w:hyperlink>
     </w:p>
     <w:p>
+      <w:pPr>
+        <w:pStyle w:val="ListParagraph"/>
+        <w:spacing w:line="240" w:lineRule="auto"/>
+      </w:pPr>
+    </w:p>
+    <w:p>
+      <w:pPr>
+        <w:pStyle w:val="ListParagraph"/>
+        <w:numPr>
+          <w:ilvl w:val="0"/>
+          <w:numId w:val="3"/>
+        </w:numPr>
+        <w:spacing w:line="240" w:lineRule="auto"/>
+      </w:pPr>
+      <w:r>
+        <w:t>Big data Statistics</w:t>
+      </w:r>
+    </w:p>
+    <w:p>
+      <w:pPr>
+        <w:pStyle w:val="ListParagraph"/>
+        <w:numPr>
+          <w:ilvl w:val="1"/>
+          <w:numId w:val="3"/>
+        </w:numPr>
+        <w:spacing w:line="240" w:lineRule="auto"/>
+      </w:pPr>
       <w:hyperlink r:id="rId7" w:history="1">
         <w:r>
           <w:rPr>
             <w:rStyle w:val="Hyperlink"/>
           </w:rPr>
-          <w:t>https://kommandotech.com/statistics/big-data-statistics/</w:t>
+          <w:t>https://kommandotech.com/statist</w:t>
+        </w:r>
+        <w:r>
+          <w:rPr>
+            <w:rStyle w:val="Hyperlink"/>
+          </w:rPr>
+          <w:t>i</w:t>
+        </w:r>
+        <w:r>
+          <w:rPr>
+            <w:rStyle w:val="Hyperlink"/>
+          </w:rPr>
+          <w:t>cs/big-data-statistics/</w:t>
         </w:r>
       </w:hyperlink>
     </w:p>
     <w:p>
+      <w:pPr>
+        <w:pStyle w:val="ListParagraph"/>
+        <w:numPr>
+          <w:ilvl w:val="1"/>
+          <w:numId w:val="3"/>
+        </w:numPr>
+        <w:spacing w:line="240" w:lineRule="auto"/>
+        <w:rPr>
+          <w:rStyle w:val="Hyperlink"/>
+        </w:rPr>
+      </w:pPr>
       <w:hyperlink r:id="rId8" w:anchor="gref" w:history="1">
         <w:r>
           <w:rPr>
@@ -709,6 +938,36 @@
       </w:hyperlink>
     </w:p>
     <w:p>
+      <w:pPr>
+        <w:pStyle w:val="ListParagraph"/>
+        <w:spacing w:line="240" w:lineRule="auto"/>
+        <w:rPr>
+          <w:rStyle w:val="Hyperlink"/>
+        </w:rPr>
+      </w:pPr>
+    </w:p>
+    <w:p>
+      <w:pPr>
+        <w:pStyle w:val="ListParagraph"/>
+        <w:numPr>
+          <w:ilvl w:val="0"/>
+          <w:numId w:val="3"/>
+        </w:numPr>
+        <w:spacing w:line="240" w:lineRule="auto"/>
+      </w:pPr>
+      <w:r>
+        <w:t>CIO Role</w:t>
+      </w:r>
+    </w:p>
+    <w:p>
+      <w:pPr>
+        <w:pStyle w:val="ListParagraph"/>
+        <w:numPr>
+          <w:ilvl w:val="1"/>
+          <w:numId w:val="3"/>
+        </w:numPr>
+        <w:spacing w:line="240" w:lineRule="auto"/>
+      </w:pPr>
       <w:hyperlink r:id="rId9" w:history="1">
         <w:r>
           <w:rPr>
@@ -719,6 +978,17 @@
       </w:hyperlink>
     </w:p>
     <w:p>
+      <w:pPr>
+        <w:pStyle w:val="ListParagraph"/>
+        <w:numPr>
+          <w:ilvl w:val="1"/>
+          <w:numId w:val="3"/>
+        </w:numPr>
+        <w:spacing w:line="240" w:lineRule="auto"/>
+        <w:rPr>
+          <w:rStyle w:val="Hyperlink"/>
+        </w:rPr>
+      </w:pPr>
       <w:hyperlink r:id="rId10" w:history="1">
         <w:r>
           <w:rPr>
@@ -729,9 +999,33 @@
       </w:hyperlink>
     </w:p>
     <w:p>
-      <w:r>
-        <w:t xml:space="preserve">Forbes May 2019 - </w:t>
-      </w:r>
+      <w:pPr>
+        <w:pStyle w:val="ListParagraph"/>
+        <w:spacing w:line="240" w:lineRule="auto"/>
+      </w:pPr>
+    </w:p>
+    <w:p>
+      <w:pPr>
+        <w:pStyle w:val="ListParagraph"/>
+        <w:numPr>
+          <w:ilvl w:val="0"/>
+          <w:numId w:val="3"/>
+        </w:numPr>
+        <w:spacing w:line="240" w:lineRule="auto"/>
+      </w:pPr>
+      <w:r>
+        <w:t>First American Financial breach</w:t>
+      </w:r>
+    </w:p>
+    <w:p>
+      <w:pPr>
+        <w:pStyle w:val="ListParagraph"/>
+        <w:numPr>
+          <w:ilvl w:val="1"/>
+          <w:numId w:val="3"/>
+        </w:numPr>
+        <w:spacing w:line="240" w:lineRule="auto"/>
+      </w:pPr>
       <w:hyperlink r:id="rId11" w:anchor="5449a1e5567f" w:history="1">
         <w:r>
           <w:rPr>
@@ -742,12 +1036,245 @@
       </w:hyperlink>
     </w:p>
     <w:p>
+      <w:pPr>
+        <w:pStyle w:val="ListParagraph"/>
+        <w:numPr>
+          <w:ilvl w:val="1"/>
+          <w:numId w:val="3"/>
+        </w:numPr>
+        <w:spacing w:line="240" w:lineRule="auto"/>
+        <w:rPr>
+          <w:rStyle w:val="Hyperlink"/>
+        </w:rPr>
+      </w:pPr>
       <w:hyperlink r:id="rId12" w:history="1">
         <w:r>
           <w:rPr>
             <w:rStyle w:val="Hyperlink"/>
           </w:rPr>
           <w:t>https://www.bankinfosecurity.com/report-sec-investigates-first-american-data-exposure-a-12910</w:t>
+        </w:r>
+      </w:hyperlink>
+    </w:p>
+    <w:p>
+      <w:pPr>
+        <w:pStyle w:val="ListParagraph"/>
+        <w:spacing w:line="240" w:lineRule="auto"/>
+        <w:rPr>
+          <w:rStyle w:val="Hyperlink"/>
+        </w:rPr>
+      </w:pPr>
+    </w:p>
+    <w:p>
+      <w:pPr>
+        <w:pStyle w:val="ListParagraph"/>
+        <w:numPr>
+          <w:ilvl w:val="0"/>
+          <w:numId w:val="3"/>
+        </w:numPr>
+        <w:spacing w:line="240" w:lineRule="auto"/>
+      </w:pPr>
+      <w:r>
+        <w:t xml:space="preserve">Amazon </w:t>
+      </w:r>
+    </w:p>
+    <w:p>
+      <w:pPr>
+        <w:pStyle w:val="ListParagraph"/>
+        <w:numPr>
+          <w:ilvl w:val="1"/>
+          <w:numId w:val="3"/>
+        </w:numPr>
+        <w:spacing w:line="240" w:lineRule="auto"/>
+      </w:pPr>
+      <w:hyperlink r:id="rId13" w:history="1">
+        <w:r>
+          <w:rPr>
+            <w:rStyle w:val="Hyperlink"/>
+          </w:rPr>
+          <w:t>www.amazon.com</w:t>
+        </w:r>
+      </w:hyperlink>
+      <w:r>
+        <w:t xml:space="preserve">, </w:t>
+      </w:r>
+      <w:hyperlink r:id="rId14" w:history="1">
+        <w:r>
+          <w:rPr>
+            <w:rStyle w:val="Hyperlink"/>
+          </w:rPr>
+          <w:t>https://en.wikipedia.org/wiki/Amazon_(company)</w:t>
+        </w:r>
+      </w:hyperlink>
+    </w:p>
+    <w:p>
+      <w:pPr>
+        <w:pStyle w:val="ListParagraph"/>
+        <w:spacing w:line="240" w:lineRule="auto"/>
+        <w:ind w:left="1440"/>
+      </w:pPr>
+    </w:p>
+    <w:p>
+      <w:pPr>
+        <w:pStyle w:val="ListParagraph"/>
+        <w:numPr>
+          <w:ilvl w:val="0"/>
+          <w:numId w:val="3"/>
+        </w:numPr>
+        <w:spacing w:line="240" w:lineRule="auto"/>
+      </w:pPr>
+      <w:r>
+        <w:t>Amazon recommendation engine</w:t>
+      </w:r>
+    </w:p>
+    <w:p>
+      <w:pPr>
+        <w:pStyle w:val="ListParagraph"/>
+        <w:numPr>
+          <w:ilvl w:val="1"/>
+          <w:numId w:val="3"/>
+        </w:numPr>
+        <w:spacing w:line="240" w:lineRule="auto"/>
+      </w:pPr>
+      <w:hyperlink r:id="rId15" w:history="1">
+        <w:r>
+          <w:rPr>
+            <w:rStyle w:val="Hyperlink"/>
+          </w:rPr>
+          <w:t>http://rejoiner.com/resources/amazon-recommendations-secret-selling-online/</w:t>
+        </w:r>
+      </w:hyperlink>
+    </w:p>
+    <w:p>
+      <w:pPr>
+        <w:pStyle w:val="ListParagraph"/>
+        <w:numPr>
+          <w:ilvl w:val="1"/>
+          <w:numId w:val="3"/>
+        </w:numPr>
+        <w:spacing w:line="240" w:lineRule="auto"/>
+      </w:pPr>
+      <w:hyperlink r:id="rId16" w:history="1">
+        <w:r>
+          <w:rPr>
+            <w:rStyle w:val="Hyperlink"/>
+          </w:rPr>
+          <w:t>https://www.martechadvisor.com/articles/customer-experience-2/recommendation-engines-how-amazon-and-netflix-are-winning-the-personalization-battle/</w:t>
+        </w:r>
+      </w:hyperlink>
+    </w:p>
+    <w:p>
+      <w:pPr>
+        <w:pStyle w:val="ListParagraph"/>
+        <w:spacing w:line="240" w:lineRule="auto"/>
+        <w:ind w:left="1440"/>
+      </w:pPr>
+    </w:p>
+    <w:p>
+      <w:pPr>
+        <w:pStyle w:val="ListParagraph"/>
+        <w:numPr>
+          <w:ilvl w:val="0"/>
+          <w:numId w:val="3"/>
+        </w:numPr>
+        <w:spacing w:line="240" w:lineRule="auto"/>
+      </w:pPr>
+      <w:r>
+        <w:t xml:space="preserve">AWS governance at scale </w:t>
+      </w:r>
+    </w:p>
+    <w:p>
+      <w:pPr>
+        <w:pStyle w:val="ListParagraph"/>
+        <w:numPr>
+          <w:ilvl w:val="1"/>
+          <w:numId w:val="3"/>
+        </w:numPr>
+        <w:spacing w:line="240" w:lineRule="auto"/>
+      </w:pPr>
+      <w:hyperlink r:id="rId17" w:history="1">
+        <w:r>
+          <w:rPr>
+            <w:rStyle w:val="Hyperlink"/>
+          </w:rPr>
+          <w:t>https://d1.awsstatic.com/whitepapers/Security/AWS_Governance_at_Scale.pdf</w:t>
+        </w:r>
+      </w:hyperlink>
+    </w:p>
+    <w:p>
+      <w:pPr>
+        <w:pStyle w:val="ListParagraph"/>
+        <w:spacing w:line="240" w:lineRule="auto"/>
+      </w:pPr>
+    </w:p>
+    <w:p>
+      <w:pPr>
+        <w:pStyle w:val="ListParagraph"/>
+        <w:numPr>
+          <w:ilvl w:val="0"/>
+          <w:numId w:val="3"/>
+        </w:numPr>
+        <w:spacing w:line="240" w:lineRule="auto"/>
+      </w:pPr>
+      <w:r>
+        <w:t xml:space="preserve">Apple Pay </w:t>
+      </w:r>
+    </w:p>
+    <w:p>
+      <w:pPr>
+        <w:pStyle w:val="ListParagraph"/>
+        <w:numPr>
+          <w:ilvl w:val="1"/>
+          <w:numId w:val="3"/>
+        </w:numPr>
+        <w:spacing w:line="240" w:lineRule="auto"/>
+      </w:pPr>
+      <w:hyperlink r:id="rId18" w:history="1">
+        <w:r>
+          <w:rPr>
+            <w:rStyle w:val="Hyperlink"/>
+          </w:rPr>
+          <w:t>https://support.apple.com/en-us/HT203027</w:t>
+        </w:r>
+      </w:hyperlink>
+    </w:p>
+    <w:p>
+      <w:pPr>
+        <w:pStyle w:val="ListParagraph"/>
+        <w:spacing w:line="240" w:lineRule="auto"/>
+        <w:ind w:left="1440"/>
+      </w:pPr>
+      <w:bookmarkStart w:id="0" w:name="_GoBack"/>
+      <w:bookmarkEnd w:id="0"/>
+    </w:p>
+    <w:p>
+      <w:pPr>
+        <w:pStyle w:val="ListParagraph"/>
+        <w:numPr>
+          <w:ilvl w:val="0"/>
+          <w:numId w:val="3"/>
+        </w:numPr>
+        <w:spacing w:line="240" w:lineRule="auto"/>
+      </w:pPr>
+      <w:r>
+        <w:t xml:space="preserve">Apple Watch Research App </w:t>
+      </w:r>
+    </w:p>
+    <w:p>
+      <w:pPr>
+        <w:pStyle w:val="ListParagraph"/>
+        <w:numPr>
+          <w:ilvl w:val="1"/>
+          <w:numId w:val="3"/>
+        </w:numPr>
+        <w:spacing w:line="240" w:lineRule="auto"/>
+      </w:pPr>
+      <w:hyperlink r:id="rId19" w:history="1">
+        <w:r>
+          <w:rPr>
+            <w:rStyle w:val="Hyperlink"/>
+          </w:rPr>
+          <w:t>https://techcrunch.com/2019/11/14/apple-research-app-arrives-on-iphone-and-apple-watch-with-three-opt-in-health-studies/</w:t>
         </w:r>
       </w:hyperlink>
     </w:p>
@@ -764,6 +1291,119 @@
 <file path=word/numbering.xml><?xml version="1.0" encoding="utf-8"?>
 <w:numbering xmlns:wpc="http://schemas.microsoft.com/office/word/2010/wordprocessingCanvas" xmlns:mc="http://schemas.openxmlformats.org/markup-compatibility/2006" xmlns:o="urn:schemas-microsoft-com:office:office" xmlns:r="http://schemas.openxmlformats.org/officeDocument/2006/relationships" xmlns:m="http://schemas.openxmlformats.org/officeDocument/2006/math" xmlns:v="urn:schemas-microsoft-com:vml" xmlns:wp14="http://schemas.microsoft.com/office/word/2010/wordprocessingDrawing" xmlns:wp="http://schemas.openxmlformats.org/drawingml/2006/wordprocessingDrawing" xmlns:w10="urn:schemas-microsoft-com:office:word" xmlns:w="http://schemas.openxmlformats.org/wordprocessingml/2006/main" xmlns:w14="http://schemas.microsoft.com/office/word/2010/wordml" xmlns:w15="http://schemas.microsoft.com/office/word/2012/wordml" xmlns:wpg="http://schemas.microsoft.com/office/word/2010/wordprocessingGroup" xmlns:wpi="http://schemas.microsoft.com/office/word/2010/wordprocessingInk" xmlns:wne="http://schemas.microsoft.com/office/word/2006/wordml" xmlns:wps="http://schemas.microsoft.com/office/word/2010/wordprocessingShape" mc:Ignorable="w14 w15 wp14">
   <w:abstractNum w:abstractNumId="0" w15:restartNumberingAfterBreak="0">
+    <w:nsid w:val="38BF23D1"/>
+    <w:multiLevelType w:val="hybridMultilevel"/>
+    <w:tmpl w:val="16EA6DE4"/>
+    <w:lvl w:ilvl="0" w:tplc="04090001">
+      <w:start w:val="1"/>
+      <w:numFmt w:val="bullet"/>
+      <w:lvlText w:val=""/>
+      <w:lvlJc w:val="left"/>
+      <w:pPr>
+        <w:ind w:left="720" w:hanging="360"/>
+      </w:pPr>
+      <w:rPr>
+        <w:rFonts w:ascii="Symbol" w:hAnsi="Symbol" w:hint="default"/>
+      </w:rPr>
+    </w:lvl>
+    <w:lvl w:ilvl="1" w:tplc="04090003">
+      <w:start w:val="1"/>
+      <w:numFmt w:val="bullet"/>
+      <w:lvlText w:val="o"/>
+      <w:lvlJc w:val="left"/>
+      <w:pPr>
+        <w:ind w:left="1440" w:hanging="360"/>
+      </w:pPr>
+      <w:rPr>
+        <w:rFonts w:ascii="Courier New" w:hAnsi="Courier New" w:cs="Courier New" w:hint="default"/>
+      </w:rPr>
+    </w:lvl>
+    <w:lvl w:ilvl="2" w:tplc="04090005" w:tentative="1">
+      <w:start w:val="1"/>
+      <w:numFmt w:val="bullet"/>
+      <w:lvlText w:val=""/>
+      <w:lvlJc w:val="left"/>
+      <w:pPr>
+        <w:ind w:left="2160" w:hanging="360"/>
+      </w:pPr>
+      <w:rPr>
+        <w:rFonts w:ascii="Wingdings" w:hAnsi="Wingdings" w:hint="default"/>
+      </w:rPr>
+    </w:lvl>
+    <w:lvl w:ilvl="3" w:tplc="04090001" w:tentative="1">
+      <w:start w:val="1"/>
+      <w:numFmt w:val="bullet"/>
+      <w:lvlText w:val=""/>
+      <w:lvlJc w:val="left"/>
+      <w:pPr>
+        <w:ind w:left="2880" w:hanging="360"/>
+      </w:pPr>
+      <w:rPr>
+        <w:rFonts w:ascii="Symbol" w:hAnsi="Symbol" w:hint="default"/>
+      </w:rPr>
+    </w:lvl>
+    <w:lvl w:ilvl="4" w:tplc="04090003" w:tentative="1">
+      <w:start w:val="1"/>
+      <w:numFmt w:val="bullet"/>
+      <w:lvlText w:val="o"/>
+      <w:lvlJc w:val="left"/>
+      <w:pPr>
+        <w:ind w:left="3600" w:hanging="360"/>
+      </w:pPr>
+      <w:rPr>
+        <w:rFonts w:ascii="Courier New" w:hAnsi="Courier New" w:cs="Courier New" w:hint="default"/>
+      </w:rPr>
+    </w:lvl>
+    <w:lvl w:ilvl="5" w:tplc="04090005" w:tentative="1">
+      <w:start w:val="1"/>
+      <w:numFmt w:val="bullet"/>
+      <w:lvlText w:val=""/>
+      <w:lvlJc w:val="left"/>
+      <w:pPr>
+        <w:ind w:left="4320" w:hanging="360"/>
+      </w:pPr>
+      <w:rPr>
+        <w:rFonts w:ascii="Wingdings" w:hAnsi="Wingdings" w:hint="default"/>
+      </w:rPr>
+    </w:lvl>
+    <w:lvl w:ilvl="6" w:tplc="04090001" w:tentative="1">
+      <w:start w:val="1"/>
+      <w:numFmt w:val="bullet"/>
+      <w:lvlText w:val=""/>
+      <w:lvlJc w:val="left"/>
+      <w:pPr>
+        <w:ind w:left="5040" w:hanging="360"/>
+      </w:pPr>
+      <w:rPr>
+        <w:rFonts w:ascii="Symbol" w:hAnsi="Symbol" w:hint="default"/>
+      </w:rPr>
+    </w:lvl>
+    <w:lvl w:ilvl="7" w:tplc="04090003" w:tentative="1">
+      <w:start w:val="1"/>
+      <w:numFmt w:val="bullet"/>
+      <w:lvlText w:val="o"/>
+      <w:lvlJc w:val="left"/>
+      <w:pPr>
+        <w:ind w:left="5760" w:hanging="360"/>
+      </w:pPr>
+      <w:rPr>
+        <w:rFonts w:ascii="Courier New" w:hAnsi="Courier New" w:cs="Courier New" w:hint="default"/>
+      </w:rPr>
+    </w:lvl>
+    <w:lvl w:ilvl="8" w:tplc="04090005" w:tentative="1">
+      <w:start w:val="1"/>
+      <w:numFmt w:val="bullet"/>
+      <w:lvlText w:val=""/>
+      <w:lvlJc w:val="left"/>
+      <w:pPr>
+        <w:ind w:left="6480" w:hanging="360"/>
+      </w:pPr>
+      <w:rPr>
+        <w:rFonts w:ascii="Wingdings" w:hAnsi="Wingdings" w:hint="default"/>
+      </w:rPr>
+    </w:lvl>
+  </w:abstractNum>
+  <w:abstractNum w:abstractNumId="1" w15:restartNumberingAfterBreak="0">
     <w:nsid w:val="478F0859"/>
     <w:multiLevelType w:val="hybridMultilevel"/>
     <w:tmpl w:val="D05839E6"/>
@@ -849,7 +1489,7 @@
       </w:pPr>
     </w:lvl>
   </w:abstractNum>
-  <w:abstractNum w:abstractNumId="1" w15:restartNumberingAfterBreak="0">
+  <w:abstractNum w:abstractNumId="2" w15:restartNumberingAfterBreak="0">
     <w:nsid w:val="582D7135"/>
     <w:multiLevelType w:val="hybridMultilevel"/>
     <w:tmpl w:val="79BA3954"/>
@@ -963,10 +1603,13 @@
     </w:lvl>
   </w:abstractNum>
   <w:num w:numId="1">
-    <w:abstractNumId w:val="0"/>
+    <w:abstractNumId w:val="1"/>
   </w:num>
   <w:num w:numId="2">
-    <w:abstractNumId w:val="1"/>
+    <w:abstractNumId w:val="2"/>
+  </w:num>
+  <w:num w:numId="3">
+    <w:abstractNumId w:val="0"/>
   </w:num>
 </w:numbering>
 </file>
@@ -1365,6 +2008,27 @@
     <w:name w:val="Normal"/>
     <w:qFormat/>
   </w:style>
+  <w:style w:type="paragraph" w:styleId="Heading1">
+    <w:name w:val="heading 1"/>
+    <w:basedOn w:val="Normal"/>
+    <w:next w:val="Normal"/>
+    <w:link w:val="Heading1Char"/>
+    <w:uiPriority w:val="9"/>
+    <w:qFormat/>
+    <w:rsid w:val="00925C8B"/>
+    <w:pPr>
+      <w:keepNext/>
+      <w:keepLines/>
+      <w:spacing w:before="240" w:after="0"/>
+      <w:outlineLvl w:val="0"/>
+    </w:pPr>
+    <w:rPr>
+      <w:rFonts w:asciiTheme="majorHAnsi" w:eastAsiaTheme="majorEastAsia" w:hAnsiTheme="majorHAnsi" w:cstheme="majorBidi"/>
+      <w:color w:val="2E74B5" w:themeColor="accent1" w:themeShade="BF"/>
+      <w:sz w:val="32"/>
+      <w:szCs w:val="32"/>
+    </w:rPr>
+  </w:style>
   <w:style w:type="paragraph" w:styleId="Heading2">
     <w:name w:val="heading 2"/>
     <w:basedOn w:val="Normal"/>
@@ -1484,7 +2148,6 @@
     <w:name w:val="Hyperlink"/>
     <w:basedOn w:val="DefaultParagraphFont"/>
     <w:uiPriority w:val="99"/>
-    <w:semiHidden/>
     <w:unhideWhenUsed/>
     <w:rsid w:val="00BB36B2"/>
     <w:rPr>
@@ -1555,561 +2218,32 @@
       <w:szCs w:val="24"/>
     </w:rPr>
   </w:style>
-</w:styles>
-</file>
-
-<file path=word/glossary/document.xml><?xml version="1.0" encoding="utf-8"?>
-<w:glossaryDocument xmlns:wpc="http://schemas.microsoft.com/office/word/2010/wordprocessingCanvas" xmlns:mc="http://schemas.openxmlformats.org/markup-compatibility/2006" xmlns:o="urn:schemas-microsoft-com:office:office" xmlns:r="http://schemas.openxmlformats.org/officeDocument/2006/relationships" xmlns:m="http://schemas.openxmlformats.org/officeDocument/2006/math" xmlns:v="urn:schemas-microsoft-com:vml" xmlns:wp14="http://schemas.microsoft.com/office/word/2010/wordprocessingDrawing" xmlns:wp="http://schemas.openxmlformats.org/drawingml/2006/wordprocessingDrawing" xmlns:w10="urn:schemas-microsoft-com:office:word" xmlns:w="http://schemas.openxmlformats.org/wordprocessingml/2006/main" xmlns:w14="http://schemas.microsoft.com/office/word/2010/wordml" xmlns:w15="http://schemas.microsoft.com/office/word/2012/wordml" xmlns:wpg="http://schemas.microsoft.com/office/word/2010/wordprocessingGroup" xmlns:wpi="http://schemas.microsoft.com/office/word/2010/wordprocessingInk" xmlns:wne="http://schemas.microsoft.com/office/word/2006/wordml" xmlns:wps="http://schemas.microsoft.com/office/word/2010/wordprocessingShape" mc:Ignorable="w14 w15 wp14">
-  <w:docParts>
-    <w:docPart>
-      <w:docPartPr>
-        <w:name w:val="E41C3DEDEF454D2B917A09D23A7EA47A"/>
-        <w:category>
-          <w:name w:val="General"/>
-          <w:gallery w:val="placeholder"/>
-        </w:category>
-        <w:types>
-          <w:type w:val="bbPlcHdr"/>
-        </w:types>
-        <w:behaviors>
-          <w:behavior w:val="content"/>
-        </w:behaviors>
-        <w:guid w:val="{328EC53D-B1A9-45DE-9457-910701CF08C8}"/>
-      </w:docPartPr>
-      <w:docPartBody>
-        <w:p>
-          <w:pPr>
-            <w:pStyle w:val="E41C3DEDEF454D2B917A09D23A7EA47A"/>
-          </w:pPr>
-          <w:r>
-            <w:t>Course Title</w:t>
-          </w:r>
-        </w:p>
-      </w:docPartBody>
-    </w:docPart>
-  </w:docParts>
-</w:glossaryDocument>
-</file>
-
-<file path=word/glossary/fontTable.xml><?xml version="1.0" encoding="utf-8"?>
-<w:fonts xmlns:mc="http://schemas.openxmlformats.org/markup-compatibility/2006" xmlns:r="http://schemas.openxmlformats.org/officeDocument/2006/relationships" xmlns:w="http://schemas.openxmlformats.org/wordprocessingml/2006/main" xmlns:w14="http://schemas.microsoft.com/office/word/2010/wordml" xmlns:w15="http://schemas.microsoft.com/office/word/2012/wordml" mc:Ignorable="w14 w15">
-  <w:font w:name="Times New Roman">
-    <w:panose1 w:val="02020603050405020304"/>
-    <w:charset w:val="00"/>
-    <w:family w:val="roman"/>
-    <w:pitch w:val="variable"/>
-    <w:sig w:usb0="E0002EFF" w:usb1="C000785B" w:usb2="00000009" w:usb3="00000000" w:csb0="000001FF" w:csb1="00000000"/>
-  </w:font>
-  <w:font w:name="Symbol">
-    <w:panose1 w:val="05050102010706020507"/>
-    <w:charset w:val="02"/>
-    <w:family w:val="roman"/>
-    <w:pitch w:val="variable"/>
-    <w:sig w:usb0="00000000" w:usb1="10000000" w:usb2="00000000" w:usb3="00000000" w:csb0="80000000" w:csb1="00000000"/>
-  </w:font>
-  <w:font w:name="Courier New">
-    <w:panose1 w:val="02070309020205020404"/>
-    <w:charset w:val="00"/>
-    <w:family w:val="modern"/>
-    <w:pitch w:val="fixed"/>
-    <w:sig w:usb0="E0002EFF" w:usb1="C0007843" w:usb2="00000009" w:usb3="00000000" w:csb0="000001FF" w:csb1="00000000"/>
-  </w:font>
-  <w:font w:name="Wingdings">
-    <w:panose1 w:val="05000000000000000000"/>
-    <w:charset w:val="02"/>
-    <w:family w:val="auto"/>
-    <w:pitch w:val="variable"/>
-    <w:sig w:usb0="00000000" w:usb1="10000000" w:usb2="00000000" w:usb3="00000000" w:csb0="80000000" w:csb1="00000000"/>
-  </w:font>
-  <w:font w:name="Calibri">
-    <w:panose1 w:val="020F0502020204030204"/>
-    <w:charset w:val="00"/>
-    <w:family w:val="swiss"/>
-    <w:pitch w:val="variable"/>
-    <w:sig w:usb0="E4002EFF" w:usb1="C000247B" w:usb2="00000009" w:usb3="00000000" w:csb0="000001FF" w:csb1="00000000"/>
-  </w:font>
-  <w:font w:name="Calibri Light">
-    <w:panose1 w:val="020F0302020204030204"/>
-    <w:charset w:val="00"/>
-    <w:family w:val="swiss"/>
-    <w:pitch w:val="variable"/>
-    <w:sig w:usb0="E4002EFF" w:usb1="C000247B" w:usb2="00000009" w:usb3="00000000" w:csb0="000001FF" w:csb1="00000000"/>
-  </w:font>
-</w:fonts>
-</file>
-
-<file path=word/glossary/settings.xml><?xml version="1.0" encoding="utf-8"?>
-<w:settings xmlns:mc="http://schemas.openxmlformats.org/markup-compatibility/2006" xmlns:o="urn:schemas-microsoft-com:office:office" xmlns:r="http://schemas.openxmlformats.org/officeDocument/2006/relationships" xmlns:m="http://schemas.openxmlformats.org/officeDocument/2006/math" xmlns:v="urn:schemas-microsoft-com:vml" xmlns:w10="urn:schemas-microsoft-com:office:word" xmlns:w="http://schemas.openxmlformats.org/wordprocessingml/2006/main" xmlns:w14="http://schemas.microsoft.com/office/word/2010/wordml" xmlns:w15="http://schemas.microsoft.com/office/word/2012/wordml" xmlns:sl="http://schemas.openxmlformats.org/schemaLibrary/2006/main" mc:Ignorable="w14 w15">
-  <w:view w:val="normal"/>
-  <w:defaultTabStop w:val="720"/>
-  <w:characterSpacingControl w:val="doNotCompress"/>
-  <w:compat>
-    <w:useFELayout/>
-    <w:compatSetting w:name="compatibilityMode" w:uri="http://schemas.microsoft.com/office/word" w:val="15"/>
-    <w:compatSetting w:name="overrideTableStyleFontSizeAndJustification" w:uri="http://schemas.microsoft.com/office/word" w:val="1"/>
-    <w:compatSetting w:name="enableOpenTypeFeatures" w:uri="http://schemas.microsoft.com/office/word" w:val="1"/>
-    <w:compatSetting w:name="doNotFlipMirrorIndents" w:uri="http://schemas.microsoft.com/office/word" w:val="1"/>
-    <w:compatSetting w:name="differentiateMultirowTableHeaders" w:uri="http://schemas.microsoft.com/office/word" w:val="1"/>
-  </w:compat>
-  <w:rsids>
-    <w:rsidRoot w:val="00C75119"/>
-    <w:rsid w:val="00C75119"/>
-    <w:rsid w:val="00D630D7"/>
-  </w:rsids>
-  <m:mathPr>
-    <m:mathFont m:val="Cambria Math"/>
-    <m:brkBin m:val="before"/>
-    <m:brkBinSub m:val="--"/>
-    <m:smallFrac m:val="0"/>
-    <m:dispDef/>
-    <m:lMargin m:val="0"/>
-    <m:rMargin m:val="0"/>
-    <m:defJc m:val="centerGroup"/>
-    <m:wrapIndent m:val="1440"/>
-    <m:intLim m:val="subSup"/>
-    <m:naryLim m:val="undOvr"/>
-  </m:mathPr>
-  <w:themeFontLang w:val="en-US"/>
-  <w:clrSchemeMapping w:bg1="light1" w:t1="dark1" w:bg2="light2" w:t2="dark2" w:accent1="accent1" w:accent2="accent2" w:accent3="accent3" w:accent4="accent4" w:accent5="accent5" w:accent6="accent6" w:hyperlink="hyperlink" w:followedHyperlink="followedHyperlink"/>
-  <w:decimalSymbol w:val="."/>
-  <w:listSeparator w:val=","/>
-  <w15:chartTrackingRefBased/>
-</w:settings>
-</file>
-
-<file path=word/glossary/styles.xml><?xml version="1.0" encoding="utf-8"?>
-<w:styles xmlns:mc="http://schemas.openxmlformats.org/markup-compatibility/2006" xmlns:r="http://schemas.openxmlformats.org/officeDocument/2006/relationships" xmlns:w="http://schemas.openxmlformats.org/wordprocessingml/2006/main" xmlns:w14="http://schemas.microsoft.com/office/word/2010/wordml" xmlns:w15="http://schemas.microsoft.com/office/word/2012/wordml" mc:Ignorable="w14 w15">
-  <w:docDefaults>
-    <w:rPrDefault>
-      <w:rPr>
-        <w:rFonts w:asciiTheme="minorHAnsi" w:eastAsiaTheme="minorEastAsia" w:hAnsiTheme="minorHAnsi" w:cstheme="minorBidi"/>
-        <w:sz w:val="22"/>
-        <w:szCs w:val="22"/>
-        <w:lang w:val="en-US" w:eastAsia="en-US" w:bidi="ar-SA"/>
-      </w:rPr>
-    </w:rPrDefault>
-    <w:pPrDefault>
-      <w:pPr>
-        <w:spacing w:after="160" w:line="259" w:lineRule="auto"/>
-      </w:pPr>
-    </w:pPrDefault>
-  </w:docDefaults>
-  <w:latentStyles w:defLockedState="0" w:defUIPriority="99" w:defSemiHidden="0" w:defUnhideWhenUsed="0" w:defQFormat="0" w:count="371">
-    <w:lsdException w:name="Normal" w:uiPriority="0" w:qFormat="1"/>
-    <w:lsdException w:name="heading 1" w:uiPriority="9" w:qFormat="1"/>
-    <w:lsdException w:name="heading 2" w:semiHidden="1" w:uiPriority="9" w:unhideWhenUsed="1" w:qFormat="1"/>
-    <w:lsdException w:name="heading 3" w:semiHidden="1" w:uiPriority="9" w:unhideWhenUsed="1" w:qFormat="1"/>
-    <w:lsdException w:name="heading 4" w:semiHidden="1" w:uiPriority="9" w:unhideWhenUsed="1" w:qFormat="1"/>
-    <w:lsdException w:name="heading 5" w:semiHidden="1" w:uiPriority="9" w:unhideWhenUsed="1" w:qFormat="1"/>
-    <w:lsdException w:name="heading 6" w:semiHidden="1" w:uiPriority="9" w:unhideWhenUsed="1" w:qFormat="1"/>
-    <w:lsdException w:name="heading 7" w:semiHidden="1" w:uiPriority="9" w:unhideWhenUsed="1" w:qFormat="1"/>
-    <w:lsdException w:name="heading 8" w:semiHidden="1" w:uiPriority="9" w:unhideWhenUsed="1" w:qFormat="1"/>
-    <w:lsdException w:name="heading 9" w:semiHidden="1" w:uiPriority="9" w:unhideWhenUsed="1" w:qFormat="1"/>
-    <w:lsdException w:name="index 1" w:semiHidden="1" w:unhideWhenUsed="1"/>
-    <w:lsdException w:name="index 2" w:semiHidden="1" w:unhideWhenUsed="1"/>
-    <w:lsdException w:name="index 3" w:semiHidden="1" w:unhideWhenUsed="1"/>
-    <w:lsdException w:name="index 4" w:semiHidden="1" w:unhideWhenUsed="1"/>
-    <w:lsdException w:name="index 5" w:semiHidden="1" w:unhideWhenUsed="1"/>
-    <w:lsdException w:name="index 6" w:semiHidden="1" w:unhideWhenUsed="1"/>
-    <w:lsdException w:name="index 7" w:semiHidden="1" w:unhideWhenUsed="1"/>
-    <w:lsdException w:name="index 8" w:semiHidden="1" w:unhideWhenUsed="1"/>
-    <w:lsdException w:name="index 9" w:semiHidden="1" w:unhideWhenUsed="1"/>
-    <w:lsdException w:name="toc 1" w:semiHidden="1" w:uiPriority="39" w:unhideWhenUsed="1"/>
-    <w:lsdException w:name="toc 2" w:semiHidden="1" w:uiPriority="39" w:unhideWhenUsed="1"/>
-    <w:lsdException w:name="toc 3" w:semiHidden="1" w:uiPriority="39" w:unhideWhenUsed="1"/>
-    <w:lsdException w:name="toc 4" w:semiHidden="1" w:uiPriority="39" w:unhideWhenUsed="1"/>
-    <w:lsdException w:name="toc 5" w:semiHidden="1" w:uiPriority="39" w:unhideWhenUsed="1"/>
-    <w:lsdException w:name="toc 6" w:semiHidden="1" w:uiPriority="39" w:unhideWhenUsed="1"/>
-    <w:lsdException w:name="toc 7" w:semiHidden="1" w:uiPriority="39" w:unhideWhenUsed="1"/>
-    <w:lsdException w:name="toc 8" w:semiHidden="1" w:uiPriority="39" w:unhideWhenUsed="1"/>
-    <w:lsdException w:name="toc 9" w:semiHidden="1" w:uiPriority="39" w:unhideWhenUsed="1"/>
-    <w:lsdException w:name="Normal Indent" w:semiHidden="1" w:unhideWhenUsed="1"/>
-    <w:lsdException w:name="footnote text" w:semiHidden="1" w:unhideWhenUsed="1"/>
-    <w:lsdException w:name="annotation text" w:semiHidden="1" w:unhideWhenUsed="1"/>
-    <w:lsdException w:name="header" w:semiHidden="1" w:unhideWhenUsed="1"/>
-    <w:lsdException w:name="footer" w:semiHidden="1" w:unhideWhenUsed="1"/>
-    <w:lsdException w:name="index heading" w:semiHidden="1" w:unhideWhenUsed="1"/>
-    <w:lsdException w:name="caption" w:semiHidden="1" w:uiPriority="35" w:unhideWhenUsed="1" w:qFormat="1"/>
-    <w:lsdException w:name="table of figures" w:semiHidden="1" w:unhideWhenUsed="1"/>
-    <w:lsdException w:name="envelope address" w:semiHidden="1" w:unhideWhenUsed="1"/>
-    <w:lsdException w:name="envelope return" w:semiHidden="1" w:unhideWhenUsed="1"/>
-    <w:lsdException w:name="footnote reference" w:semiHidden="1" w:unhideWhenUsed="1"/>
-    <w:lsdException w:name="annotation reference" w:semiHidden="1" w:unhideWhenUsed="1"/>
-    <w:lsdException w:name="line number" w:semiHidden="1" w:unhideWhenUsed="1"/>
-    <w:lsdException w:name="page number" w:semiHidden="1" w:unhideWhenUsed="1"/>
-    <w:lsdException w:name="endnote reference" w:semiHidden="1" w:unhideWhenUsed="1"/>
-    <w:lsdException w:name="endnote text" w:semiHidden="1" w:unhideWhenUsed="1"/>
-    <w:lsdException w:name="table of authorities" w:semiHidden="1" w:unhideWhenUsed="1"/>
-    <w:lsdException w:name="macro" w:semiHidden="1" w:unhideWhenUsed="1"/>
-    <w:lsdException w:name="toa heading" w:semiHidden="1" w:unhideWhenUsed="1"/>
-    <w:lsdException w:name="List" w:semiHidden="1" w:unhideWhenUsed="1"/>
-    <w:lsdException w:name="List Bullet" w:semiHidden="1" w:unhideWhenUsed="1"/>
-    <w:lsdException w:name="List Number" w:semiHidden="1" w:unhideWhenUsed="1"/>
-    <w:lsdException w:name="List 2" w:semiHidden="1" w:unhideWhenUsed="1"/>
-    <w:lsdException w:name="List 3" w:semiHidden="1" w:unhideWhenUsed="1"/>
-    <w:lsdException w:name="List 4" w:semiHidden="1" w:unhideWhenUsed="1"/>
-    <w:lsdException w:name="List 5" w:semiHidden="1" w:unhideWhenUsed="1"/>
-    <w:lsdException w:name="List Bullet 2" w:semiHidden="1" w:unhideWhenUsed="1"/>
-    <w:lsdException w:name="List Bullet 3" w:semiHidden="1" w:unhideWhenUsed="1"/>
-    <w:lsdException w:name="List Bullet 4" w:semiHidden="1" w:unhideWhenUsed="1"/>
-    <w:lsdException w:name="List Bullet 5" w:semiHidden="1" w:unhideWhenUsed="1"/>
-    <w:lsdException w:name="List Number 2" w:semiHidden="1" w:unhideWhenUsed="1"/>
-    <w:lsdException w:name="List Number 3" w:semiHidden="1" w:unhideWhenUsed="1"/>
-    <w:lsdException w:name="List Number 4" w:semiHidden="1" w:unhideWhenUsed="1"/>
-    <w:lsdException w:name="List Number 5" w:semiHidden="1" w:unhideWhenUsed="1"/>
-    <w:lsdException w:name="Title" w:uiPriority="10" w:qFormat="1"/>
-    <w:lsdException w:name="Closing" w:semiHidden="1" w:unhideWhenUsed="1"/>
-    <w:lsdException w:name="Signature" w:semiHidden="1" w:unhideWhenUsed="1"/>
-    <w:lsdException w:name="Default Paragraph Font" w:semiHidden="1" w:uiPriority="1" w:unhideWhenUsed="1"/>
-    <w:lsdException w:name="Body Text" w:semiHidden="1" w:unhideWhenUsed="1"/>
-    <w:lsdException w:name="Body Text Indent" w:semiHidden="1" w:unhideWhenUsed="1"/>
-    <w:lsdException w:name="List Continue" w:semiHidden="1" w:unhideWhenUsed="1"/>
-    <w:lsdException w:name="List Continue 2" w:semiHidden="1" w:unhideWhenUsed="1"/>
-    <w:lsdException w:name="List Continue 3" w:semiHidden="1" w:unhideWhenUsed="1"/>
-    <w:lsdException w:name="List Continue 4" w:semiHidden="1" w:unhideWhenUsed="1"/>
-    <w:lsdException w:name="List Continue 5" w:semiHidden="1" w:unhideWhenUsed="1"/>
-    <w:lsdException w:name="Message Header" w:semiHidden="1" w:unhideWhenUsed="1"/>
-    <w:lsdException w:name="Subtitle" w:uiPriority="11" w:qFormat="1"/>
-    <w:lsdException w:name="Salutation" w:semiHidden="1" w:unhideWhenUsed="1"/>
-    <w:lsdException w:name="Date" w:semiHidden="1" w:unhideWhenUsed="1"/>
-    <w:lsdException w:name="Body Text First Indent" w:semiHidden="1" w:unhideWhenUsed="1"/>
-    <w:lsdException w:name="Body Text First Indent 2" w:semiHidden="1" w:unhideWhenUsed="1"/>
-    <w:lsdException w:name="Note Heading" w:semiHidden="1" w:unhideWhenUsed="1"/>
-    <w:lsdException w:name="Body Text 2" w:semiHidden="1" w:unhideWhenUsed="1"/>
-    <w:lsdException w:name="Body Text 3" w:semiHidden="1" w:unhideWhenUsed="1"/>
-    <w:lsdException w:name="Body Text Indent 2" w:semiHidden="1" w:unhideWhenUsed="1"/>
-    <w:lsdException w:name="Body Text Indent 3" w:semiHidden="1" w:unhideWhenUsed="1"/>
-    <w:lsdException w:name="Block Text" w:semiHidden="1" w:unhideWhenUsed="1"/>
-    <w:lsdException w:name="Hyperlink" w:semiHidden="1" w:unhideWhenUsed="1"/>
-    <w:lsdException w:name="FollowedHyperlink" w:semiHidden="1" w:unhideWhenUsed="1"/>
-    <w:lsdException w:name="Strong" w:uiPriority="22" w:qFormat="1"/>
-    <w:lsdException w:name="Emphasis" w:uiPriority="20" w:qFormat="1"/>
-    <w:lsdException w:name="Document Map" w:semiHidden="1" w:unhideWhenUsed="1"/>
-    <w:lsdException w:name="Plain Text" w:semiHidden="1" w:unhideWhenUsed="1"/>
-    <w:lsdException w:name="E-mail Signature" w:semiHidden="1" w:unhideWhenUsed="1"/>
-    <w:lsdException w:name="HTML Top of Form" w:semiHidden="1" w:unhideWhenUsed="1"/>
-    <w:lsdException w:name="HTML Bottom of Form" w:semiHidden="1" w:unhideWhenUsed="1"/>
-    <w:lsdException w:name="Normal (Web)" w:semiHidden="1" w:unhideWhenUsed="1"/>
-    <w:lsdException w:name="HTML Acronym" w:semiHidden="1" w:unhideWhenUsed="1"/>
-    <w:lsdException w:name="HTML Address" w:semiHidden="1" w:unhideWhenUsed="1"/>
-    <w:lsdException w:name="HTML Cite" w:semiHidden="1" w:unhideWhenUsed="1"/>
-    <w:lsdException w:name="HTML Code" w:semiHidden="1" w:unhideWhenUsed="1"/>
-    <w:lsdException w:name="HTML Definition" w:semiHidden="1" w:unhideWhenUsed="1"/>
-    <w:lsdException w:name="HTML Keyboard" w:semiHidden="1" w:unhideWhenUsed="1"/>
-    <w:lsdException w:name="HTML Preformatted" w:semiHidden="1" w:unhideWhenUsed="1"/>
-    <w:lsdException w:name="HTML Sample" w:semiHidden="1" w:unhideWhenUsed="1"/>
-    <w:lsdException w:name="HTML Typewriter" w:semiHidden="1" w:unhideWhenUsed="1"/>
-    <w:lsdException w:name="HTML Variable" w:semiHidden="1" w:unhideWhenUsed="1"/>
-    <w:lsdException w:name="Normal Table" w:semiHidden="1" w:unhideWhenUsed="1"/>
-    <w:lsdException w:name="annotation subject" w:semiHidden="1" w:unhideWhenUsed="1"/>
-    <w:lsdException w:name="No List" w:semiHidden="1" w:unhideWhenUsed="1"/>
-    <w:lsdException w:name="Outline List 1" w:semiHidden="1" w:unhideWhenUsed="1"/>
-    <w:lsdException w:name="Outline List 2" w:semiHidden="1" w:unhideWhenUsed="1"/>
-    <w:lsdException w:name="Outline List 3" w:semiHidden="1" w:unhideWhenUsed="1"/>
-    <w:lsdException w:name="Table Simple 1" w:semiHidden="1" w:unhideWhenUsed="1"/>
-    <w:lsdException w:name="Table Simple 2" w:semiHidden="1" w:unhideWhenUsed="1"/>
-    <w:lsdException w:name="Table Simple 3" w:semiHidden="1" w:unhideWhenUsed="1"/>
-    <w:lsdException w:name="Table Classic 1" w:semiHidden="1" w:unhideWhenUsed="1"/>
-    <w:lsdException w:name="Table Classic 2" w:semiHidden="1" w:unhideWhenUsed="1"/>
-    <w:lsdException w:name="Table Classic 3" w:semiHidden="1" w:unhideWhenUsed="1"/>
-    <w:lsdException w:name="Table Classic 4" w:semiHidden="1" w:unhideWhenUsed="1"/>
-    <w:lsdException w:name="Table Colorful 1" w:semiHidden="1" w:unhideWhenUsed="1"/>
-    <w:lsdException w:name="Table Colorful 2" w:semiHidden="1" w:unhideWhenUsed="1"/>
-    <w:lsdException w:name="Table Colorful 3" w:semiHidden="1" w:unhideWhenUsed="1"/>
-    <w:lsdException w:name="Table Columns 1" w:semiHidden="1" w:unhideWhenUsed="1"/>
-    <w:lsdException w:name="Table Columns 2" w:semiHidden="1" w:unhideWhenUsed="1"/>
-    <w:lsdException w:name="Table Columns 3" w:semiHidden="1" w:unhideWhenUsed="1"/>
-    <w:lsdException w:name="Table Columns 4" w:semiHidden="1" w:unhideWhenUsed="1"/>
-    <w:lsdException w:name="Table Columns 5" w:semiHidden="1" w:unhideWhenUsed="1"/>
-    <w:lsdException w:name="Table Grid 1" w:semiHidden="1" w:unhideWhenUsed="1"/>
-    <w:lsdException w:name="Table Grid 2" w:semiHidden="1" w:unhideWhenUsed="1"/>
-    <w:lsdException w:name="Table Grid 3" w:semiHidden="1" w:unhideWhenUsed="1"/>
-    <w:lsdException w:name="Table Grid 4" w:semiHidden="1" w:unhideWhenUsed="1"/>
-    <w:lsdException w:name="Table Grid 5" w:semiHidden="1" w:unhideWhenUsed="1"/>
-    <w:lsdException w:name="Table Grid 6" w:semiHidden="1" w:unhideWhenUsed="1"/>
-    <w:lsdException w:name="Table Grid 7" w:semiHidden="1" w:unhideWhenUsed="1"/>
-    <w:lsdException w:name="Table Grid 8" w:semiHidden="1" w:unhideWhenUsed="1"/>
-    <w:lsdException w:name="Table List 1" w:semiHidden="1" w:unhideWhenUsed="1"/>
-    <w:lsdException w:name="Table List 2" w:semiHidden="1" w:unhideWhenUsed="1"/>
-    <w:lsdException w:name="Table List 3" w:semiHidden="1" w:unhideWhenUsed="1"/>
-    <w:lsdException w:name="Table List 4" w:semiHidden="1" w:unhideWhenUsed="1"/>
-    <w:lsdException w:name="Table List 5" w:semiHidden="1" w:unhideWhenUsed="1"/>
-    <w:lsdException w:name="Table List 6" w:semiHidden="1" w:unhideWhenUsed="1"/>
-    <w:lsdException w:name="Table List 7" w:semiHidden="1" w:unhideWhenUsed="1"/>
-    <w:lsdException w:name="Table List 8" w:semiHidden="1" w:unhideWhenUsed="1"/>
-    <w:lsdException w:name="Table 3D effects 1" w:semiHidden="1" w:unhideWhenUsed="1"/>
-    <w:lsdException w:name="Table 3D effects 2" w:semiHidden="1" w:unhideWhenUsed="1"/>
-    <w:lsdException w:name="Table 3D effects 3" w:semiHidden="1" w:unhideWhenUsed="1"/>
-    <w:lsdException w:name="Table Contemporary" w:semiHidden="1" w:unhideWhenUsed="1"/>
-    <w:lsdException w:name="Table Elegant" w:semiHidden="1" w:unhideWhenUsed="1"/>
-    <w:lsdException w:name="Table Professional" w:semiHidden="1" w:unhideWhenUsed="1"/>
-    <w:lsdException w:name="Table Subtle 1" w:semiHidden="1" w:unhideWhenUsed="1"/>
-    <w:lsdException w:name="Table Subtle 2" w:semiHidden="1" w:unhideWhenUsed="1"/>
-    <w:lsdException w:name="Table Web 1" w:semiHidden="1" w:unhideWhenUsed="1"/>
-    <w:lsdException w:name="Table Web 2" w:semiHidden="1" w:unhideWhenUsed="1"/>
-    <w:lsdException w:name="Table Web 3" w:semiHidden="1" w:unhideWhenUsed="1"/>
-    <w:lsdException w:name="Balloon Text" w:semiHidden="1" w:unhideWhenUsed="1"/>
-    <w:lsdException w:name="Table Grid" w:uiPriority="39"/>
-    <w:lsdException w:name="Table Theme" w:semiHidden="1" w:unhideWhenUsed="1"/>
-    <w:lsdException w:name="Placeholder Text" w:semiHidden="1"/>
-    <w:lsdException w:name="No Spacing" w:uiPriority="1" w:qFormat="1"/>
-    <w:lsdException w:name="Light Shading" w:uiPriority="60"/>
-    <w:lsdException w:name="Light List" w:uiPriority="61"/>
-    <w:lsdException w:name="Light Grid" w:uiPriority="62"/>
-    <w:lsdException w:name="Medium Shading 1" w:uiPriority="63"/>
-    <w:lsdException w:name="Medium Shading 2" w:uiPriority="64"/>
-    <w:lsdException w:name="Medium List 1" w:uiPriority="65"/>
-    <w:lsdException w:name="Medium List 2" w:uiPriority="66"/>
-    <w:lsdException w:name="Medium Grid 1" w:uiPriority="67"/>
-    <w:lsdException w:name="Medium Grid 2" w:uiPriority="68"/>
-    <w:lsdException w:name="Medium Grid 3" w:uiPriority="69"/>
-    <w:lsdException w:name="Dark List" w:uiPriority="70"/>
-    <w:lsdException w:name="Colorful Shading" w:uiPriority="71"/>
-    <w:lsdException w:name="Colorful List" w:uiPriority="72"/>
-    <w:lsdException w:name="Colorful Grid" w:uiPriority="73"/>
-    <w:lsdException w:name="Light Shading Accent 1" w:uiPriority="60"/>
-    <w:lsdException w:name="Light List Accent 1" w:uiPriority="61"/>
-    <w:lsdException w:name="Light Grid Accent 1" w:uiPriority="62"/>
-    <w:lsdException w:name="Medium Shading 1 Accent 1" w:uiPriority="63"/>
-    <w:lsdException w:name="Medium Shading 2 Accent 1" w:uiPriority="64"/>
-    <w:lsdException w:name="Medium List 1 Accent 1" w:uiPriority="65"/>
-    <w:lsdException w:name="Revision" w:semiHidden="1"/>
-    <w:lsdException w:name="List Paragraph" w:uiPriority="34" w:qFormat="1"/>
-    <w:lsdException w:name="Quote" w:uiPriority="29" w:qFormat="1"/>
-    <w:lsdException w:name="Intense Quote" w:uiPriority="30" w:qFormat="1"/>
-    <w:lsdException w:name="Medium List 2 Accent 1" w:uiPriority="66"/>
-    <w:lsdException w:name="Medium Grid 1 Accent 1" w:uiPriority="67"/>
-    <w:lsdException w:name="Medium Grid 2 Accent 1" w:uiPriority="68"/>
-    <w:lsdException w:name="Medium Grid 3 Accent 1" w:uiPriority="69"/>
-    <w:lsdException w:name="Dark List Accent 1" w:uiPriority="70"/>
-    <w:lsdException w:name="Colorful Shading Accent 1" w:uiPriority="71"/>
-    <w:lsdException w:name="Colorful List Accent 1" w:uiPriority="72"/>
-    <w:lsdException w:name="Colorful Grid Accent 1" w:uiPriority="73"/>
-    <w:lsdException w:name="Light Shading Accent 2" w:uiPriority="60"/>
-    <w:lsdException w:name="Light List Accent 2" w:uiPriority="61"/>
-    <w:lsdException w:name="Light Grid Accent 2" w:uiPriority="62"/>
-    <w:lsdException w:name="Medium Shading 1 Accent 2" w:uiPriority="63"/>
-    <w:lsdException w:name="Medium Shading 2 Accent 2" w:uiPriority="64"/>
-    <w:lsdException w:name="Medium List 1 Accent 2" w:uiPriority="65"/>
-    <w:lsdException w:name="Medium List 2 Accent 2" w:uiPriority="66"/>
-    <w:lsdException w:name="Medium Grid 1 Accent 2" w:uiPriority="67"/>
-    <w:lsdException w:name="Medium Grid 2 Accent 2" w:uiPriority="68"/>
-    <w:lsdException w:name="Medium Grid 3 Accent 2" w:uiPriority="69"/>
-    <w:lsdException w:name="Dark List Accent 2" w:uiPriority="70"/>
-    <w:lsdException w:name="Colorful Shading Accent 2" w:uiPriority="71"/>
-    <w:lsdException w:name="Colorful List Accent 2" w:uiPriority="72"/>
-    <w:lsdException w:name="Colorful Grid Accent 2" w:uiPriority="73"/>
-    <w:lsdException w:name="Light Shading Accent 3" w:uiPriority="60"/>
-    <w:lsdException w:name="Light List Accent 3" w:uiPriority="61"/>
-    <w:lsdException w:name="Light Grid Accent 3" w:uiPriority="62"/>
-    <w:lsdException w:name="Medium Shading 1 Accent 3" w:uiPriority="63"/>
-    <w:lsdException w:name="Medium Shading 2 Accent 3" w:uiPriority="64"/>
-    <w:lsdException w:name="Medium List 1 Accent 3" w:uiPriority="65"/>
-    <w:lsdException w:name="Medium List 2 Accent 3" w:uiPriority="66"/>
-    <w:lsdException w:name="Medium Grid 1 Accent 3" w:uiPriority="67"/>
-    <w:lsdException w:name="Medium Grid 2 Accent 3" w:uiPriority="68"/>
-    <w:lsdException w:name="Medium Grid 3 Accent 3" w:uiPriority="69"/>
-    <w:lsdException w:name="Dark List Accent 3" w:uiPriority="70"/>
-    <w:lsdException w:name="Colorful Shading Accent 3" w:uiPriority="71"/>
-    <w:lsdException w:name="Colorful List Accent 3" w:uiPriority="72"/>
-    <w:lsdException w:name="Colorful Grid Accent 3" w:uiPriority="73"/>
-    <w:lsdException w:name="Light Shading Accent 4" w:uiPriority="60"/>
-    <w:lsdException w:name="Light List Accent 4" w:uiPriority="61"/>
-    <w:lsdException w:name="Light Grid Accent 4" w:uiPriority="62"/>
-    <w:lsdException w:name="Medium Shading 1 Accent 4" w:uiPriority="63"/>
-    <w:lsdException w:name="Medium Shading 2 Accent 4" w:uiPriority="64"/>
-    <w:lsdException w:name="Medium List 1 Accent 4" w:uiPriority="65"/>
-    <w:lsdException w:name="Medium List 2 Accent 4" w:uiPriority="66"/>
-    <w:lsdException w:name="Medium Grid 1 Accent 4" w:uiPriority="67"/>
-    <w:lsdException w:name="Medium Grid 2 Accent 4" w:uiPriority="68"/>
-    <w:lsdException w:name="Medium Grid 3 Accent 4" w:uiPriority="69"/>
-    <w:lsdException w:name="Dark List Accent 4" w:uiPriority="70"/>
-    <w:lsdException w:name="Colorful Shading Accent 4" w:uiPriority="71"/>
-    <w:lsdException w:name="Colorful List Accent 4" w:uiPriority="72"/>
-    <w:lsdException w:name="Colorful Grid Accent 4" w:uiPriority="73"/>
-    <w:lsdException w:name="Light Shading Accent 5" w:uiPriority="60"/>
-    <w:lsdException w:name="Light List Accent 5" w:uiPriority="61"/>
-    <w:lsdException w:name="Light Grid Accent 5" w:uiPriority="62"/>
-    <w:lsdException w:name="Medium Shading 1 Accent 5" w:uiPriority="63"/>
-    <w:lsdException w:name="Medium Shading 2 Accent 5" w:uiPriority="64"/>
-    <w:lsdException w:name="Medium List 1 Accent 5" w:uiPriority="65"/>
-    <w:lsdException w:name="Medium List 2 Accent 5" w:uiPriority="66"/>
-    <w:lsdException w:name="Medium Grid 1 Accent 5" w:uiPriority="67"/>
-    <w:lsdException w:name="Medium Grid 2 Accent 5" w:uiPriority="68"/>
-    <w:lsdException w:name="Medium Grid 3 Accent 5" w:uiPriority="69"/>
-    <w:lsdException w:name="Dark List Accent 5" w:uiPriority="70"/>
-    <w:lsdException w:name="Colorful Shading Accent 5" w:uiPriority="71"/>
-    <w:lsdException w:name="Colorful List Accent 5" w:uiPriority="72"/>
-    <w:lsdException w:name="Colorful Grid Accent 5" w:uiPriority="73"/>
-    <w:lsdException w:name="Light Shading Accent 6" w:uiPriority="60"/>
-    <w:lsdException w:name="Light List Accent 6" w:uiPriority="61"/>
-    <w:lsdException w:name="Light Grid Accent 6" w:uiPriority="62"/>
-    <w:lsdException w:name="Medium Shading 1 Accent 6" w:uiPriority="63"/>
-    <w:lsdException w:name="Medium Shading 2 Accent 6" w:uiPriority="64"/>
-    <w:lsdException w:name="Medium List 1 Accent 6" w:uiPriority="65"/>
-    <w:lsdException w:name="Medium List 2 Accent 6" w:uiPriority="66"/>
-    <w:lsdException w:name="Medium Grid 1 Accent 6" w:uiPriority="67"/>
-    <w:lsdException w:name="Medium Grid 2 Accent 6" w:uiPriority="68"/>
-    <w:lsdException w:name="Medium Grid 3 Accent 6" w:uiPriority="69"/>
-    <w:lsdException w:name="Dark List Accent 6" w:uiPriority="70"/>
-    <w:lsdException w:name="Colorful Shading Accent 6" w:uiPriority="71"/>
-    <w:lsdException w:name="Colorful List Accent 6" w:uiPriority="72"/>
-    <w:lsdException w:name="Colorful Grid Accent 6" w:uiPriority="73"/>
-    <w:lsdException w:name="Subtle Emphasis" w:uiPriority="19" w:qFormat="1"/>
-    <w:lsdException w:name="Intense Emphasis" w:uiPriority="21" w:qFormat="1"/>
-    <w:lsdException w:name="Subtle Reference" w:uiPriority="31" w:qFormat="1"/>
-    <w:lsdException w:name="Intense Reference" w:uiPriority="32" w:qFormat="1"/>
-    <w:lsdException w:name="Book Title" w:uiPriority="33" w:qFormat="1"/>
-    <w:lsdException w:name="Bibliography" w:semiHidden="1" w:uiPriority="37" w:unhideWhenUsed="1"/>
-    <w:lsdException w:name="TOC Heading" w:semiHidden="1" w:uiPriority="39" w:unhideWhenUsed="1" w:qFormat="1"/>
-    <w:lsdException w:name="Plain Table 1" w:uiPriority="41"/>
-    <w:lsdException w:name="Plain Table 2" w:uiPriority="42"/>
-    <w:lsdException w:name="Plain Table 3" w:uiPriority="43"/>
-    <w:lsdException w:name="Plain Table 4" w:uiPriority="44"/>
-    <w:lsdException w:name="Plain Table 5" w:uiPriority="45"/>
-    <w:lsdException w:name="Grid Table Light" w:uiPriority="40"/>
-    <w:lsdException w:name="Grid Table 1 Light" w:uiPriority="46"/>
-    <w:lsdException w:name="Grid Table 2" w:uiPriority="47"/>
-    <w:lsdException w:name="Grid Table 3" w:uiPriority="48"/>
-    <w:lsdException w:name="Grid Table 4" w:uiPriority="49"/>
-    <w:lsdException w:name="Grid Table 5 Dark" w:uiPriority="50"/>
-    <w:lsdException w:name="Grid Table 6 Colorful" w:uiPriority="51"/>
-    <w:lsdException w:name="Grid Table 7 Colorful" w:uiPriority="52"/>
-    <w:lsdException w:name="Grid Table 1 Light Accent 1" w:uiPriority="46"/>
-    <w:lsdException w:name="Grid Table 2 Accent 1" w:uiPriority="47"/>
-    <w:lsdException w:name="Grid Table 3 Accent 1" w:uiPriority="48"/>
-    <w:lsdException w:name="Grid Table 4 Accent 1" w:uiPriority="49"/>
-    <w:lsdException w:name="Grid Table 5 Dark Accent 1" w:uiPriority="50"/>
-    <w:lsdException w:name="Grid Table 6 Colorful Accent 1" w:uiPriority="51"/>
-    <w:lsdException w:name="Grid Table 7 Colorful Accent 1" w:uiPriority="52"/>
-    <w:lsdException w:name="Grid Table 1 Light Accent 2" w:uiPriority="46"/>
-    <w:lsdException w:name="Grid Table 2 Accent 2" w:uiPriority="47"/>
-    <w:lsdException w:name="Grid Table 3 Accent 2" w:uiPriority="48"/>
-    <w:lsdException w:name="Grid Table 4 Accent 2" w:uiPriority="49"/>
-    <w:lsdException w:name="Grid Table 5 Dark Accent 2" w:uiPriority="50"/>
-    <w:lsdException w:name="Grid Table 6 Colorful Accent 2" w:uiPriority="51"/>
-    <w:lsdException w:name="Grid Table 7 Colorful Accent 2" w:uiPriority="52"/>
-    <w:lsdException w:name="Grid Table 1 Light Accent 3" w:uiPriority="46"/>
-    <w:lsdException w:name="Grid Table 2 Accent 3" w:uiPriority="47"/>
-    <w:lsdException w:name="Grid Table 3 Accent 3" w:uiPriority="48"/>
-    <w:lsdException w:name="Grid Table 4 Accent 3" w:uiPriority="49"/>
-    <w:lsdException w:name="Grid Table 5 Dark Accent 3" w:uiPriority="50"/>
-    <w:lsdException w:name="Grid Table 6 Colorful Accent 3" w:uiPriority="51"/>
-    <w:lsdException w:name="Grid Table 7 Colorful Accent 3" w:uiPriority="52"/>
-    <w:lsdException w:name="Grid Table 1 Light Accent 4" w:uiPriority="46"/>
-    <w:lsdException w:name="Grid Table 2 Accent 4" w:uiPriority="47"/>
-    <w:lsdException w:name="Grid Table 3 Accent 4" w:uiPriority="48"/>
-    <w:lsdException w:name="Grid Table 4 Accent 4" w:uiPriority="49"/>
-    <w:lsdException w:name="Grid Table 5 Dark Accent 4" w:uiPriority="50"/>
-    <w:lsdException w:name="Grid Table 6 Colorful Accent 4" w:uiPriority="51"/>
-    <w:lsdException w:name="Grid Table 7 Colorful Accent 4" w:uiPriority="52"/>
-    <w:lsdException w:name="Grid Table 1 Light Accent 5" w:uiPriority="46"/>
-    <w:lsdException w:name="Grid Table 2 Accent 5" w:uiPriority="47"/>
-    <w:lsdException w:name="Grid Table 3 Accent 5" w:uiPriority="48"/>
-    <w:lsdException w:name="Grid Table 4 Accent 5" w:uiPriority="49"/>
-    <w:lsdException w:name="Grid Table 5 Dark Accent 5" w:uiPriority="50"/>
-    <w:lsdException w:name="Grid Table 6 Colorful Accent 5" w:uiPriority="51"/>
-    <w:lsdException w:name="Grid Table 7 Colorful Accent 5" w:uiPriority="52"/>
-    <w:lsdException w:name="Grid Table 1 Light Accent 6" w:uiPriority="46"/>
-    <w:lsdException w:name="Grid Table 2 Accent 6" w:uiPriority="47"/>
-    <w:lsdException w:name="Grid Table 3 Accent 6" w:uiPriority="48"/>
-    <w:lsdException w:name="Grid Table 4 Accent 6" w:uiPriority="49"/>
-    <w:lsdException w:name="Grid Table 5 Dark Accent 6" w:uiPriority="50"/>
-    <w:lsdException w:name="Grid Table 6 Colorful Accent 6" w:uiPriority="51"/>
-    <w:lsdException w:name="Grid Table 7 Colorful Accent 6" w:uiPriority="52"/>
-    <w:lsdException w:name="List Table 1 Light" w:uiPriority="46"/>
-    <w:lsdException w:name="List Table 2" w:uiPriority="47"/>
-    <w:lsdException w:name="List Table 3" w:uiPriority="48"/>
-    <w:lsdException w:name="List Table 4" w:uiPriority="49"/>
-    <w:lsdException w:name="List Table 5 Dark" w:uiPriority="50"/>
-    <w:lsdException w:name="List Table 6 Colorful" w:uiPriority="51"/>
-    <w:lsdException w:name="List Table 7 Colorful" w:uiPriority="52"/>
-    <w:lsdException w:name="List Table 1 Light Accent 1" w:uiPriority="46"/>
-    <w:lsdException w:name="List Table 2 Accent 1" w:uiPriority="47"/>
-    <w:lsdException w:name="List Table 3 Accent 1" w:uiPriority="48"/>
-    <w:lsdException w:name="List Table 4 Accent 1" w:uiPriority="49"/>
-    <w:lsdException w:name="List Table 5 Dark Accent 1" w:uiPriority="50"/>
-    <w:lsdException w:name="List Table 6 Colorful Accent 1" w:uiPriority="51"/>
-    <w:lsdException w:name="List Table 7 Colorful Accent 1" w:uiPriority="52"/>
-    <w:lsdException w:name="List Table 1 Light Accent 2" w:uiPriority="46"/>
-    <w:lsdException w:name="List Table 2 Accent 2" w:uiPriority="47"/>
-    <w:lsdException w:name="List Table 3 Accent 2" w:uiPriority="48"/>
-    <w:lsdException w:name="List Table 4 Accent 2" w:uiPriority="49"/>
-    <w:lsdException w:name="List Table 5 Dark Accent 2" w:uiPriority="50"/>
-    <w:lsdException w:name="List Table 6 Colorful Accent 2" w:uiPriority="51"/>
-    <w:lsdException w:name="List Table 7 Colorful Accent 2" w:uiPriority="52"/>
-    <w:lsdException w:name="List Table 1 Light Accent 3" w:uiPriority="46"/>
-    <w:lsdException w:name="List Table 2 Accent 3" w:uiPriority="47"/>
-    <w:lsdException w:name="List Table 3 Accent 3" w:uiPriority="48"/>
-    <w:lsdException w:name="List Table 4 Accent 3" w:uiPriority="49"/>
-    <w:lsdException w:name="List Table 5 Dark Accent 3" w:uiPriority="50"/>
-    <w:lsdException w:name="List Table 6 Colorful Accent 3" w:uiPriority="51"/>
-    <w:lsdException w:name="List Table 7 Colorful Accent 3" w:uiPriority="52"/>
-    <w:lsdException w:name="List Table 1 Light Accent 4" w:uiPriority="46"/>
-    <w:lsdException w:name="List Table 2 Accent 4" w:uiPriority="47"/>
-    <w:lsdException w:name="List Table 3 Accent 4" w:uiPriority="48"/>
-    <w:lsdException w:name="List Table 4 Accent 4" w:uiPriority="49"/>
-    <w:lsdException w:name="List Table 5 Dark Accent 4" w:uiPriority="50"/>
-    <w:lsdException w:name="List Table 6 Colorful Accent 4" w:uiPriority="51"/>
-    <w:lsdException w:name="List Table 7 Colorful Accent 4" w:uiPriority="52"/>
-    <w:lsdException w:name="List Table 1 Light Accent 5" w:uiPriority="46"/>
-    <w:lsdException w:name="List Table 2 Accent 5" w:uiPriority="47"/>
-    <w:lsdException w:name="List Table 3 Accent 5" w:uiPriority="48"/>
-    <w:lsdException w:name="List Table 4 Accent 5" w:uiPriority="49"/>
-    <w:lsdException w:name="List Table 5 Dark Accent 5" w:uiPriority="50"/>
-    <w:lsdException w:name="List Table 6 Colorful Accent 5" w:uiPriority="51"/>
-    <w:lsdException w:name="List Table 7 Colorful Accent 5" w:uiPriority="52"/>
-    <w:lsdException w:name="List Table 1 Light Accent 6" w:uiPriority="46"/>
-    <w:lsdException w:name="List Table 2 Accent 6" w:uiPriority="47"/>
-    <w:lsdException w:name="List Table 3 Accent 6" w:uiPriority="48"/>
-    <w:lsdException w:name="List Table 4 Accent 6" w:uiPriority="49"/>
-    <w:lsdException w:name="List Table 5 Dark Accent 6" w:uiPriority="50"/>
-    <w:lsdException w:name="List Table 6 Colorful Accent 6" w:uiPriority="51"/>
-    <w:lsdException w:name="List Table 7 Colorful Accent 6" w:uiPriority="52"/>
-  </w:latentStyles>
-  <w:style w:type="paragraph" w:default="1" w:styleId="Normal">
-    <w:name w:val="Normal"/>
-    <w:qFormat/>
+  <w:style w:type="character" w:customStyle="1" w:styleId="Heading1Char">
+    <w:name w:val="Heading 1 Char"/>
+    <w:basedOn w:val="DefaultParagraphFont"/>
+    <w:link w:val="Heading1"/>
+    <w:uiPriority w:val="9"/>
+    <w:rsid w:val="00925C8B"/>
+    <w:rPr>
+      <w:rFonts w:asciiTheme="majorHAnsi" w:eastAsiaTheme="majorEastAsia" w:hAnsiTheme="majorHAnsi" w:cstheme="majorBidi"/>
+      <w:color w:val="2E74B5" w:themeColor="accent1" w:themeShade="BF"/>
+      <w:sz w:val="32"/>
+      <w:szCs w:val="32"/>
+    </w:rPr>
   </w:style>
-  <w:style w:type="character" w:default="1" w:styleId="DefaultParagraphFont">
-    <w:name w:val="Default Paragraph Font"/>
-    <w:uiPriority w:val="1"/>
-    <w:semiHidden/>
-    <w:unhideWhenUsed/>
-  </w:style>
-  <w:style w:type="table" w:default="1" w:styleId="TableNormal">
-    <w:name w:val="Normal Table"/>
+  <w:style w:type="character" w:styleId="FollowedHyperlink">
+    <w:name w:val="FollowedHyperlink"/>
+    <w:basedOn w:val="DefaultParagraphFont"/>
     <w:uiPriority w:val="99"/>
     <w:semiHidden/>
     <w:unhideWhenUsed/>
-    <w:tblPr>
-      <w:tblInd w:w="0" w:type="dxa"/>
-      <w:tblCellMar>
-        <w:top w:w="0" w:type="dxa"/>
-        <w:left w:w="108" w:type="dxa"/>
-        <w:bottom w:w="0" w:type="dxa"/>
-        <w:right w:w="108" w:type="dxa"/>
-      </w:tblCellMar>
-    </w:tblPr>
-  </w:style>
-  <w:style w:type="numbering" w:default="1" w:styleId="NoList">
-    <w:name w:val="No List"/>
-    <w:uiPriority w:val="99"/>
-    <w:semiHidden/>
-    <w:unhideWhenUsed/>
-  </w:style>
-  <w:style w:type="paragraph" w:customStyle="1" w:styleId="E41C3DEDEF454D2B917A09D23A7EA47A">
-    <w:name w:val="E41C3DEDEF454D2B917A09D23A7EA47A"/>
-    <w:rsid w:val="00C75119"/>
+    <w:rsid w:val="00925C8B"/>
+    <w:rPr>
+      <w:color w:val="954F72" w:themeColor="followedHyperlink"/>
+      <w:u w:val="single"/>
+    </w:rPr>
   </w:style>
 </w:styles>
-</file>
-
-<file path=word/glossary/webSettings.xml><?xml version="1.0" encoding="utf-8"?>
-<w:webSettings xmlns:mc="http://schemas.openxmlformats.org/markup-compatibility/2006" xmlns:r="http://schemas.openxmlformats.org/officeDocument/2006/relationships" xmlns:w="http://schemas.openxmlformats.org/wordprocessingml/2006/main" xmlns:w14="http://schemas.microsoft.com/office/word/2010/wordml" xmlns:w15="http://schemas.microsoft.com/office/word/2012/wordml" mc:Ignorable="w14 w15">
-  <w:optimizeForBrowser/>
-  <w:allowPNG/>
-</w:webSettings>
 </file>
 
 <file path=word/theme/theme1.xml><?xml version="1.0" encoding="utf-8"?>

</xml_diff>